<commit_message>
Logbook Week 7 and GDD Update
</commit_message>
<xml_diff>
--- a/Logbook/4210161004_4210161009_4210161013_Week 6.docx
+++ b/Logbook/4210161004_4210161009_4210161013_Week 6.docx
@@ -394,27 +394,22 @@
           <w:b/>
           <w:sz w:val="24"/>
         </w:rPr>
-        <w:t>Enemy Assets</w:t>
+        <w:t>Parallax Background Asset</w:t>
       </w:r>
     </w:p>
     <w:p>
       <w:pPr>
         <w:pStyle w:val="ListParagraph"/>
-        <w:numPr>
-          <w:ilvl w:val="0"/>
-          <w:numId w:val="3"/>
-        </w:numPr>
-      </w:pPr>
-      <w:r>
-        <w:t>Scout Plane</w:t>
-      </w:r>
-    </w:p>
-    <w:p>
-      <w:pPr>
-        <w:pStyle w:val="ListParagraph"/>
-        <w:ind w:left="1440"/>
-      </w:pPr>
-      <w:r>
+        <w:rPr>
+          <w:b/>
+          <w:sz w:val="24"/>
+        </w:rPr>
+      </w:pPr>
+      <w:r>
+        <w:rPr>
+          <w:b/>
+          <w:sz w:val="24"/>
+        </w:rPr>
         <w:pict>
           <v:shapetype id="_x0000_t75" coordsize="21600,21600" o:spt="75" o:preferrelative="t" path="m@4@5l@4@11@9@11@9@5xe" filled="f" stroked="f">
             <v:stroke joinstyle="miter"/>
@@ -435,8 +430,8 @@
             <v:path o:extrusionok="f" gradientshapeok="t" o:connecttype="rect"/>
             <o:lock v:ext="edit" aspectratio="t"/>
           </v:shapetype>
-          <v:shape id="_x0000_i1025" type="#_x0000_t75" style="width:141.75pt;height:124.5pt">
-            <v:imagedata r:id="rId7" o:title="Enemy - scout"/>
+          <v:shape id="_x0000_i1025" type="#_x0000_t75" style="width:226.5pt;height:402.75pt">
+            <v:imagedata r:id="rId7" o:title="bg"/>
           </v:shape>
         </w:pict>
       </w:r>
@@ -444,112 +439,10 @@
     <w:p>
       <w:pPr>
         <w:pStyle w:val="ListParagraph"/>
-        <w:ind w:left="1440"/>
-      </w:pPr>
-    </w:p>
-    <w:p>
-      <w:pPr>
-        <w:pStyle w:val="ListParagraph"/>
-        <w:numPr>
-          <w:ilvl w:val="0"/>
-          <w:numId w:val="3"/>
-        </w:numPr>
-      </w:pPr>
-      <w:r>
-        <w:t>Fighter Plane</w:t>
-      </w:r>
-    </w:p>
-    <w:p>
-      <w:pPr>
-        <w:pStyle w:val="ListParagraph"/>
-        <w:ind w:left="1440"/>
-      </w:pPr>
-      <w:r>
-        <w:pict>
-          <v:shape id="_x0000_i1026" type="#_x0000_t75" style="width:141.75pt;height:105.75pt">
-            <v:imagedata r:id="rId8" o:title="Enemy - fighter"/>
-          </v:shape>
-        </w:pict>
-      </w:r>
-    </w:p>
-    <w:p>
-      <w:pPr>
-        <w:pStyle w:val="ListParagraph"/>
-        <w:ind w:left="1440"/>
-      </w:pPr>
-    </w:p>
-    <w:p>
-      <w:pPr>
-        <w:pStyle w:val="ListParagraph"/>
-        <w:numPr>
-          <w:ilvl w:val="0"/>
-          <w:numId w:val="3"/>
-        </w:numPr>
-      </w:pPr>
-      <w:r>
-        <w:t>Bomber Plane</w:t>
-      </w:r>
-    </w:p>
-    <w:p>
-      <w:pPr>
-        <w:pStyle w:val="ListParagraph"/>
-        <w:ind w:left="1440"/>
-      </w:pPr>
-      <w:r>
-        <w:pict>
-          <v:shape id="_x0000_i1027" type="#_x0000_t75" style="width:141.75pt;height:104.25pt">
-            <v:imagedata r:id="rId9" o:title="Enemy - bomber"/>
-          </v:shape>
-        </w:pict>
-      </w:r>
-    </w:p>
-    <w:p>
-      <w:pPr>
-        <w:pStyle w:val="ListParagraph"/>
-        <w:ind w:left="1440"/>
-      </w:pPr>
-    </w:p>
-    <w:p>
-      <w:pPr>
-        <w:pStyle w:val="ListParagraph"/>
-        <w:numPr>
-          <w:ilvl w:val="0"/>
-          <w:numId w:val="3"/>
-        </w:numPr>
-      </w:pPr>
-      <w:r>
-        <w:t>Merchant Plane</w:t>
-      </w:r>
-    </w:p>
-    <w:p>
-      <w:pPr>
-        <w:pStyle w:val="ListParagraph"/>
-        <w:ind w:left="1440"/>
-      </w:pPr>
-      <w:r>
-        <w:pict>
-          <v:shape id="_x0000_i1028" type="#_x0000_t75" style="width:141.75pt;height:113.25pt">
-            <v:imagedata r:id="rId10" o:title="Enemy - merchant"/>
-          </v:shape>
-        </w:pict>
-      </w:r>
-    </w:p>
-    <w:p>
-      <w:pPr>
-        <w:pStyle w:val="ListParagraph"/>
-        <w:ind w:left="1440"/>
-      </w:pPr>
-    </w:p>
-    <w:p>
-      <w:pPr>
-        <w:pStyle w:val="ListParagraph"/>
-        <w:ind w:left="1440"/>
-      </w:pPr>
-    </w:p>
-    <w:p>
-      <w:pPr>
-        <w:pStyle w:val="ListParagraph"/>
-        <w:ind w:left="1440"/>
+        <w:rPr>
+          <w:b/>
+          <w:sz w:val="24"/>
+        </w:rPr>
       </w:pPr>
     </w:p>
     <w:p>
@@ -569,8 +462,14 @@
           <w:b/>
           <w:sz w:val="24"/>
         </w:rPr>
-        <w:lastRenderedPageBreak/>
-        <w:t>Explosion Sprites</w:t>
+        <w:t>Upgrade Icon</w:t>
+      </w:r>
+      <w:r>
+        <w:rPr>
+          <w:b/>
+          <w:sz w:val="24"/>
+        </w:rPr>
+        <w:t xml:space="preserve"> Sprites</w:t>
       </w:r>
     </w:p>
     <w:p>
@@ -579,76 +478,6 @@
       </w:pPr>
       <w:bookmarkStart w:id="0" w:name="_GoBack"/>
       <w:bookmarkEnd w:id="0"/>
-      <w:r>
-        <w:pict>
-          <v:shape id="_x0000_i1038" type="#_x0000_t75" style="width:43.5pt;height:43.5pt">
-            <v:imagedata r:id="rId11" o:title="3"/>
-          </v:shape>
-        </w:pict>
-      </w:r>
-      <w:r>
-        <w:pict>
-          <v:shape id="_x0000_i1037" type="#_x0000_t75" style="width:43.5pt;height:43.5pt">
-            <v:imagedata r:id="rId12" o:title="4"/>
-          </v:shape>
-        </w:pict>
-      </w:r>
-      <w:r>
-        <w:pict>
-          <v:shape id="_x0000_i1036" type="#_x0000_t75" style="width:43.5pt;height:43.5pt">
-            <v:imagedata r:id="rId13" o:title="5"/>
-          </v:shape>
-        </w:pict>
-      </w:r>
-      <w:r>
-        <w:pict>
-          <v:shape id="_x0000_i1035" type="#_x0000_t75" style="width:43.5pt;height:43.5pt">
-            <v:imagedata r:id="rId14" o:title="6"/>
-          </v:shape>
-        </w:pict>
-      </w:r>
-      <w:r>
-        <w:pict>
-          <v:shape id="_x0000_i1034" type="#_x0000_t75" style="width:43.5pt;height:43.5pt">
-            <v:imagedata r:id="rId15" o:title="7"/>
-          </v:shape>
-        </w:pict>
-      </w:r>
-      <w:r>
-        <w:pict>
-          <v:shape id="_x0000_i1029" type="#_x0000_t75" style="width:43.5pt;height:43.5pt">
-            <v:imagedata r:id="rId16" o:title="8"/>
-          </v:shape>
-        </w:pict>
-      </w:r>
-      <w:r>
-        <w:pict>
-          <v:shape id="_x0000_i1030" type="#_x0000_t75" style="width:43.5pt;height:43.5pt">
-            <v:imagedata r:id="rId17" o:title="9"/>
-          </v:shape>
-        </w:pict>
-      </w:r>
-      <w:r>
-        <w:pict>
-          <v:shape id="_x0000_i1031" type="#_x0000_t75" style="width:43.5pt;height:43.5pt">
-            <v:imagedata r:id="rId18" o:title="10"/>
-          </v:shape>
-        </w:pict>
-      </w:r>
-      <w:r>
-        <w:pict>
-          <v:shape id="_x0000_i1032" type="#_x0000_t75" style="width:43.5pt;height:43.5pt">
-            <v:imagedata r:id="rId19" o:title="11"/>
-          </v:shape>
-        </w:pict>
-      </w:r>
-      <w:r>
-        <w:pict>
-          <v:shape id="_x0000_i1033" type="#_x0000_t75" style="width:43.5pt;height:43.5pt">
-            <v:imagedata r:id="rId20" o:title="12"/>
-          </v:shape>
-        </w:pict>
-      </w:r>
     </w:p>
     <w:sectPr>
       <w:pgSz w:w="12240" w:h="15840"/>
@@ -1059,7 +888,7 @@
     <w:lsdException w:name="Table Web 2" w:semiHidden="1" w:unhideWhenUsed="1"/>
     <w:lsdException w:name="Table Web 3" w:semiHidden="1" w:unhideWhenUsed="1"/>
     <w:lsdException w:name="Balloon Text" w:semiHidden="1" w:unhideWhenUsed="1"/>
-    <w:lsdException w:name="Table Grid" w:semiHidden="1" w:uiPriority="39" w:unhideWhenUsed="1"/>
+    <w:lsdException w:name="Table Grid" w:uiPriority="39"/>
     <w:lsdException w:name="Table Theme" w:semiHidden="1" w:unhideWhenUsed="1"/>
     <w:lsdException w:name="Placeholder Text" w:semiHidden="1"/>
     <w:lsdException w:name="Light Shading" w:uiPriority="60"/>

</xml_diff>